<commit_message>
中文摘要.docx Attached in the following email... ====== From:戴 淯琮<yuttai@outlook.com> To:ainchu<ainchu@dragon.nchu.edu.tw> Date: Wed, 04 May 2022 03:58:15 Subject: 回覆: 【中興大學人工智慧學程】
</commit_message>
<xml_diff>
--- a/中文摘要.docx
+++ b/中文摘要.docx
@@ -1,10 +1,10 @@
 
 <file path=word/document.xml><?xml version="1.0" encoding="utf-8"?>
-<w:document xmlns:wpc="http://schemas.microsoft.com/office/word/2010/wordprocessingCanvas" xmlns:mc="http://schemas.openxmlformats.org/markup-compatibility/2006" xmlns:o="urn:schemas-microsoft-com:office:office" xmlns:r="http://schemas.openxmlformats.org/officeDocument/2006/relationships" xmlns:m="http://schemas.openxmlformats.org/officeDocument/2006/math" xmlns:v="urn:schemas-microsoft-com:vml" xmlns:wp14="http://schemas.microsoft.com/office/word/2010/wordprocessingDrawing" xmlns:wp="http://schemas.openxmlformats.org/drawingml/2006/wordprocessingDrawing" xmlns:w10="urn:schemas-microsoft-com:office:word" xmlns:w="http://schemas.openxmlformats.org/wordprocessingml/2006/main" xmlns:w14="http://schemas.microsoft.com/office/word/2010/wordml" xmlns:w15="http://schemas.microsoft.com/office/word/2012/wordml" xmlns:wpg="http://schemas.microsoft.com/office/word/2010/wordprocessingGroup" xmlns:wpi="http://schemas.microsoft.com/office/word/2010/wordprocessingInk" xmlns:wne="http://schemas.microsoft.com/office/word/2006/wordml" xmlns:wps="http://schemas.microsoft.com/office/word/2010/wordprocessingShape" mc:Ignorable="w14 w15 wp14">
+<w:document xmlns:wpc="http://schemas.microsoft.com/office/word/2010/wordprocessingCanvas" xmlns:cx="http://schemas.microsoft.com/office/drawing/2014/chartex" xmlns:cx1="http://schemas.microsoft.com/office/drawing/2015/9/8/chartex" xmlns:cx2="http://schemas.microsoft.com/office/drawing/2015/10/21/chartex" xmlns:cx3="http://schemas.microsoft.com/office/drawing/2016/5/9/chartex" xmlns:cx4="http://schemas.microsoft.com/office/drawing/2016/5/10/chartex" xmlns:cx5="http://schemas.microsoft.com/office/drawing/2016/5/11/chartex" xmlns:cx6="http://schemas.microsoft.com/office/drawing/2016/5/12/chartex" xmlns:cx7="http://schemas.microsoft.com/office/drawing/2016/5/13/chartex" xmlns:cx8="http://schemas.microsoft.com/office/drawing/2016/5/14/chartex" xmlns:mc="http://schemas.openxmlformats.org/markup-compatibility/2006" xmlns:aink="http://schemas.microsoft.com/office/drawing/2016/ink" xmlns:am3d="http://schemas.microsoft.com/office/drawing/2017/model3d" xmlns:o="urn:schemas-microsoft-com:office:office" xmlns:oel="http://schemas.microsoft.com/office/2019/extlst" xmlns:r="http://schemas.openxmlformats.org/officeDocument/2006/relationships" xmlns:m="http://schemas.openxmlformats.org/officeDocument/2006/math" xmlns:v="urn:schemas-microsoft-com:vml" xmlns:wp14="http://schemas.microsoft.com/office/word/2010/wordprocessingDrawing" xmlns:wp="http://schemas.openxmlformats.org/drawingml/2006/wordprocessingDrawing" xmlns:w10="urn:schemas-microsoft-com:office:word" xmlns:w="http://schemas.openxmlformats.org/wordprocessingml/2006/main" xmlns:w14="http://schemas.microsoft.com/office/word/2010/wordml" xmlns:w15="http://schemas.microsoft.com/office/word/2012/wordml" xmlns:w16cex="http://schemas.microsoft.com/office/word/2018/wordml/cex" xmlns:w16cid="http://schemas.microsoft.com/office/word/2016/wordml/cid" xmlns:w16="http://schemas.microsoft.com/office/word/2018/wordml" xmlns:w16sdtdh="http://schemas.microsoft.com/office/word/2020/wordml/sdtdatahash" xmlns:w16se="http://schemas.microsoft.com/office/word/2015/wordml/symex" xmlns:wpg="http://schemas.microsoft.com/office/word/2010/wordprocessingGroup" xmlns:wpi="http://schemas.microsoft.com/office/word/2010/wordprocessingInk" xmlns:wne="http://schemas.microsoft.com/office/word/2006/wordml" xmlns:wps="http://schemas.microsoft.com/office/word/2010/wordprocessingShape" mc:Ignorable="w14 w15 w16se w16cid w16 w16cex w16sdtdh wp14">
   <w:body>
     <w:p>
       <w:pPr>
-        <w:pStyle w:val="Heading1"/>
+        <w:pStyle w:val="1"/>
         <w:spacing w:after="120" w:afterAutospacing="0"/>
         <w:jc w:val="center"/>
         <w:rPr>
@@ -13,7 +13,7 @@
       </w:pPr>
       <w:r>
         <w:rPr>
-          <w:rFonts w:ascii="新細明體" w:eastAsia="新細明體" w:hAnsi="新細明體" w:cs="新細明體" w:hint="eastAsia"/>
+          <w:rFonts w:ascii="PMingLiU" w:eastAsia="PMingLiU" w:hAnsi="PMingLiU" w:cs="PMingLiU" w:hint="eastAsia"/>
         </w:rPr>
         <w:t>離散量子理論及計算</w:t>
       </w:r>
@@ -30,7 +30,7 @@
       </w:pPr>
       <w:r>
         <w:rPr>
-          <w:rFonts w:ascii="新細明體" w:eastAsia="新細明體" w:hAnsi="新細明體" w:cs="新細明體" w:hint="eastAsia"/>
+          <w:rFonts w:ascii="PMingLiU" w:eastAsia="PMingLiU" w:hAnsi="PMingLiU" w:cs="PMingLiU" w:hint="eastAsia"/>
           <w:sz w:val="36"/>
           <w:szCs w:val="36"/>
         </w:rPr>
@@ -48,7 +48,7 @@
       <w:r>
         <w:rPr>
           <w:rStyle w:val="abstractlabel"/>
-          <w:rFonts w:ascii="新細明體" w:eastAsia="新細明體" w:hAnsi="新細明體" w:cs="新細明體" w:hint="eastAsia"/>
+          <w:rFonts w:ascii="PMingLiU" w:eastAsia="PMingLiU" w:hAnsi="PMingLiU" w:cs="PMingLiU" w:hint="eastAsia"/>
         </w:rPr>
         <w:t>摘要</w:t>
       </w:r>
@@ -62,74 +62,134 @@
       </w:pPr>
       <w:r>
         <w:rPr>
-          <w:rFonts w:asciiTheme="minorHAnsi" w:eastAsia="新細明體" w:hAnsiTheme="minorHAnsi" w:cs="新細明體" w:hint="eastAsia"/>
+          <w:rFonts w:asciiTheme="minorHAnsi" w:eastAsia="PMingLiU" w:hAnsiTheme="minorHAnsi" w:cs="PMingLiU" w:hint="eastAsia"/>
           <w:lang w:val="fr-CA"/>
         </w:rPr>
         <w:t xml:space="preserve">　　</w:t>
       </w:r>
       <w:r>
         <w:rPr>
-          <w:rFonts w:ascii="新細明體" w:eastAsia="新細明體" w:hAnsi="新細明體" w:cs="新細明體" w:hint="eastAsia"/>
-        </w:rPr>
-        <w:t>大多數量子計算模型都是基於連續的實數，然而古典數位電腦只實現了離散模型的計算能力。雖然類比電腦似乎提供了實現連續模型計算能力的可能性，但其實際上的計算能力遠弱於基於實數的計算模型。為了消除這方面的不一致，我們試著去尋找將測量精確度表示成可計算的情境的數學模型，而避免在模型中</w:t>
-      </w:r>
-      <w:r>
-        <w:rPr>
-          <w:rFonts w:ascii="新細明體" w:eastAsia="新細明體" w:hAnsi="新細明體" w:cs="新細明體" w:hint="eastAsia"/>
+          <w:rFonts w:ascii="PMingLiU" w:eastAsia="PMingLiU" w:hAnsi="PMingLiU" w:cs="PMingLiU" w:hint="eastAsia"/>
+        </w:rPr>
+        <w:t>大多數量子計算模型都是基於連續的實數，然而古典數位電腦只實現了離散模型的計算能力。雖然類比電腦似乎提供了實現連續模型計算能力的可能性，但其實際上的計算能力遠弱於基於實數的計算模型。</w:t>
+      </w:r>
+      <w:r>
+        <w:rPr>
+          <w:rFonts w:ascii="PMingLiU" w:eastAsia="PMingLiU" w:hAnsi="PMingLiU" w:cs="PMingLiU" w:hint="eastAsia"/>
+        </w:rPr>
+        <w:t>處理</w:t>
+      </w:r>
+      <w:r>
+        <w:rPr>
+          <w:rFonts w:ascii="PMingLiU" w:eastAsia="PMingLiU" w:hAnsi="PMingLiU" w:cs="PMingLiU" w:hint="eastAsia"/>
+        </w:rPr>
+        <w:t>這方面</w:t>
+      </w:r>
+      <w:r>
+        <w:rPr>
+          <w:rFonts w:ascii="PMingLiU" w:eastAsia="PMingLiU" w:hAnsi="PMingLiU" w:cs="PMingLiU" w:hint="eastAsia"/>
+        </w:rPr>
+        <w:t>的</w:t>
+      </w:r>
+      <w:r>
+        <w:rPr>
+          <w:rFonts w:ascii="PMingLiU" w:eastAsia="PMingLiU" w:hAnsi="PMingLiU" w:cs="PMingLiU" w:hint="eastAsia"/>
+        </w:rPr>
+        <w:t>不一致</w:t>
+      </w:r>
+      <w:r>
+        <w:rPr>
+          <w:rFonts w:ascii="PMingLiU" w:eastAsia="PMingLiU" w:hAnsi="PMingLiU" w:cs="PMingLiU" w:hint="eastAsia"/>
+        </w:rPr>
+        <w:t>的其中一個方法是</w:t>
+      </w:r>
+      <w:r>
+        <w:rPr>
+          <w:rFonts w:ascii="PMingLiU" w:eastAsia="PMingLiU" w:hAnsi="PMingLiU" w:cs="PMingLiU" w:hint="eastAsia"/>
+        </w:rPr>
+        <w:t>試著去尋找將測量精確度表示成可計算情境的數學模型，而避免在模型中</w:t>
+      </w:r>
+      <w:r>
+        <w:rPr>
+          <w:rFonts w:ascii="PMingLiU" w:eastAsia="PMingLiU" w:hAnsi="PMingLiU" w:cs="PMingLiU" w:hint="eastAsia"/>
         </w:rPr>
         <w:t>依賴</w:t>
       </w:r>
       <w:r>
         <w:rPr>
-          <w:rFonts w:ascii="新細明體" w:eastAsia="新細明體" w:hAnsi="新細明體" w:cs="新細明體" w:hint="eastAsia"/>
+          <w:rFonts w:ascii="PMingLiU" w:eastAsia="PMingLiU" w:hAnsi="PMingLiU" w:cs="PMingLiU" w:hint="eastAsia"/>
         </w:rPr>
         <w:t>不可計算的實數。</w:t>
       </w:r>
       <w:r>
         <w:rPr>
-          <w:rFonts w:ascii="新細明體" w:eastAsia="新細明體" w:hAnsi="新細明體" w:cs="新細明體" w:hint="eastAsia"/>
+          <w:rFonts w:ascii="PMingLiU" w:eastAsia="PMingLiU" w:hAnsi="PMingLiU" w:cs="PMingLiU" w:hint="eastAsia"/>
         </w:rPr>
         <w:t>為了</w:t>
       </w:r>
       <w:r>
         <w:rPr>
-          <w:rFonts w:ascii="新細明體" w:eastAsia="新細明體" w:hAnsi="新細明體" w:cs="新細明體" w:hint="eastAsia"/>
+          <w:rFonts w:ascii="PMingLiU" w:eastAsia="PMingLiU" w:hAnsi="PMingLiU" w:cs="PMingLiU" w:hint="eastAsia"/>
         </w:rPr>
         <w:t>建立</w:t>
       </w:r>
       <w:r>
         <w:rPr>
-          <w:rFonts w:ascii="新細明體" w:eastAsia="新細明體" w:hAnsi="新細明體" w:cs="新細明體" w:hint="eastAsia"/>
+          <w:rFonts w:ascii="PMingLiU" w:eastAsia="PMingLiU" w:hAnsi="PMingLiU" w:cs="PMingLiU" w:hint="eastAsia"/>
         </w:rPr>
         <w:t>在哲學上更加</w:t>
       </w:r>
       <w:r>
         <w:rPr>
-          <w:rFonts w:ascii="新細明體" w:eastAsia="新細明體" w:hAnsi="新細明體" w:cs="新細明體" w:hint="eastAsia"/>
+          <w:rFonts w:ascii="PMingLiU" w:eastAsia="PMingLiU" w:hAnsi="PMingLiU" w:cs="PMingLiU" w:hint="eastAsia"/>
         </w:rPr>
         <w:t>一致的模型，</w:t>
       </w:r>
       <w:r>
         <w:rPr>
-          <w:rFonts w:ascii="新細明體" w:eastAsia="新細明體" w:hAnsi="新細明體" w:cs="新細明體" w:hint="eastAsia"/>
+          <w:rFonts w:ascii="PMingLiU" w:eastAsia="PMingLiU" w:hAnsi="PMingLiU" w:cs="PMingLiU" w:hint="eastAsia"/>
         </w:rPr>
         <w:t>我們探索了</w:t>
       </w:r>
       <w:r>
         <w:rPr>
-          <w:rFonts w:ascii="新細明體" w:eastAsia="新細明體" w:hAnsi="新細明體" w:cs="新細明體" w:hint="eastAsia"/>
-        </w:rPr>
-        <w:t>只用有限多數字的離散量子計算模型，和將測量精確度</w:t>
-      </w:r>
-      <w:r>
-        <w:rPr>
-          <w:rFonts w:ascii="新細明體" w:eastAsia="新細明體" w:hAnsi="新細明體" w:cs="新細明體" w:hint="eastAsia"/>
-        </w:rPr>
-        <w:t>只可能有限度的提昇的想法</w:t>
-      </w:r>
-      <w:r>
-        <w:rPr>
-          <w:rFonts w:ascii="新細明體" w:eastAsia="新細明體" w:hAnsi="新細明體" w:cs="新細明體" w:hint="eastAsia"/>
+          <w:rFonts w:ascii="PMingLiU" w:eastAsia="PMingLiU" w:hAnsi="PMingLiU" w:cs="PMingLiU" w:hint="eastAsia"/>
+        </w:rPr>
+        <w:t>只</w:t>
+      </w:r>
+      <w:r>
+        <w:rPr>
+          <w:rFonts w:ascii="PMingLiU" w:eastAsia="PMingLiU" w:hAnsi="PMingLiU" w:cs="PMingLiU" w:hint="eastAsia"/>
+        </w:rPr>
+        <w:t>能</w:t>
+      </w:r>
+      <w:r>
+        <w:rPr>
+          <w:rFonts w:ascii="PMingLiU" w:eastAsia="PMingLiU" w:hAnsi="PMingLiU" w:cs="PMingLiU" w:hint="eastAsia"/>
+        </w:rPr>
+        <w:t>用有限多</w:t>
+      </w:r>
+      <w:r>
+        <w:rPr>
+          <w:rFonts w:ascii="PMingLiU" w:eastAsia="PMingLiU" w:hAnsi="PMingLiU" w:cs="PMingLiU" w:hint="eastAsia"/>
+        </w:rPr>
+        <w:t>個</w:t>
+      </w:r>
+      <w:r>
+        <w:rPr>
+          <w:rFonts w:ascii="PMingLiU" w:eastAsia="PMingLiU" w:hAnsi="PMingLiU" w:cs="PMingLiU" w:hint="eastAsia"/>
+        </w:rPr>
+        <w:t>數字的離散量子計算模型，和將測量精確度</w:t>
+      </w:r>
+      <w:r>
+        <w:rPr>
+          <w:rFonts w:ascii="PMingLiU" w:eastAsia="PMingLiU" w:hAnsi="PMingLiU" w:cs="PMingLiU" w:hint="eastAsia"/>
+        </w:rPr>
+        <w:t>只可能有限度提昇的想法</w:t>
+      </w:r>
+      <w:r>
+        <w:rPr>
+          <w:rFonts w:ascii="PMingLiU" w:eastAsia="PMingLiU" w:hAnsi="PMingLiU" w:cs="PMingLiU" w:hint="eastAsia"/>
         </w:rPr>
         <w:t>表示成區間的量子理論。</w:t>
       </w:r>
@@ -143,13 +203,13 @@
       </w:pPr>
       <w:r>
         <w:rPr>
-          <w:rFonts w:ascii="新細明體" w:eastAsia="新細明體" w:hAnsi="新細明體" w:cs="新細明體" w:hint="eastAsia"/>
+          <w:rFonts w:ascii="PMingLiU" w:eastAsia="PMingLiU" w:hAnsi="PMingLiU" w:cs="PMingLiU" w:hint="eastAsia"/>
         </w:rPr>
         <w:t xml:space="preserve">　　</w:t>
       </w:r>
       <w:r>
         <w:rPr>
-          <w:rFonts w:ascii="新細明體" w:eastAsia="新細明體" w:hAnsi="新細明體" w:cs="新細明體" w:hint="eastAsia"/>
+          <w:rFonts w:ascii="PMingLiU" w:eastAsia="PMingLiU" w:hAnsi="PMingLiU" w:cs="PMingLiU" w:hint="eastAsia"/>
         </w:rPr>
         <w:t>我們首先把量子理論中連續的複數體取代成離散的有限體。最簡單的模型對使用的有限體沒有限制，這樣的模型一方面弱到無法表示</w:t>
       </w:r>
@@ -161,33 +221,33 @@
       </w:r>
       <w:r>
         <w:rPr>
-          <w:rFonts w:ascii="新細明體" w:eastAsia="新細明體" w:hAnsi="新細明體" w:cs="新細明體" w:hint="eastAsia"/>
+          <w:rFonts w:ascii="PMingLiU" w:eastAsia="PMingLiU" w:hAnsi="PMingLiU" w:cs="PMingLiU" w:hint="eastAsia"/>
         </w:rPr>
         <w:t>演算法，但矛盾的是又強大到可以用來解決和一般</w:t>
       </w:r>
       <w:r>
         <w:rPr>
           <w:rFonts w:asciiTheme="minorHAnsi" w:hAnsiTheme="minorHAnsi"/>
-          <w:b/>
+          <w:bCs/>
         </w:rPr>
         <w:t>NP</w:t>
       </w:r>
       <w:r>
         <w:rPr>
-          <w:rFonts w:ascii="新細明體" w:eastAsia="新細明體" w:hAnsi="新細明體" w:cs="新細明體" w:hint="eastAsia"/>
+          <w:rFonts w:ascii="PMingLiU" w:eastAsia="PMingLiU" w:hAnsi="PMingLiU" w:cs="PMingLiU" w:hint="eastAsia"/>
         </w:rPr>
         <w:t>完全問題一樣難的</w:t>
       </w:r>
       <w:r>
         <w:rPr>
           <w:rFonts w:asciiTheme="minorHAnsi" w:eastAsia="Times New Roman" w:hAnsiTheme="minorHAnsi"/>
-          <w:b/>
+          <w:bCs/>
         </w:rPr>
         <w:t>UNIQUE-SAT</w:t>
       </w:r>
       <w:r>
         <w:rPr>
-          <w:rFonts w:ascii="新細明體" w:eastAsia="新細明體" w:hAnsi="新細明體" w:cs="新細明體" w:hint="eastAsia"/>
+          <w:rFonts w:ascii="PMingLiU" w:eastAsia="PMingLiU" w:hAnsi="PMingLiU" w:cs="PMingLiU" w:hint="eastAsia"/>
         </w:rPr>
         <w:t>問題。</w:t>
       </w:r>
@@ -201,20 +261,20 @@
       </w:pPr>
       <w:r>
         <w:rPr>
-          <w:rFonts w:ascii="新細明體" w:eastAsia="新細明體" w:hAnsi="新細明體" w:cs="新細明體" w:hint="eastAsia"/>
+          <w:rFonts w:ascii="PMingLiU" w:eastAsia="PMingLiU" w:hAnsi="PMingLiU" w:cs="PMingLiU" w:hint="eastAsia"/>
         </w:rPr>
         <w:t xml:space="preserve">　　</w:t>
       </w:r>
       <w:r>
         <w:rPr>
-          <w:rFonts w:ascii="新細明體" w:eastAsia="新細明體" w:hAnsi="新細明體" w:cs="新細明體" w:hint="eastAsia"/>
+          <w:rFonts w:ascii="PMingLiU" w:eastAsia="PMingLiU" w:hAnsi="PMingLiU" w:cs="PMingLiU" w:hint="eastAsia"/>
         </w:rPr>
         <w:t>我們的第二個模型只考慮元素個數可以表示成</w:t>
       </w:r>
       <m:oMath>
         <m:r>
           <w:rPr>
-            <w:rFonts w:ascii="Cambria Math" w:eastAsia="新細明體" w:hAnsi="Cambria Math" w:cs="新細明體"/>
+            <w:rFonts w:ascii="Cambria Math" w:eastAsia="PMingLiU" w:hAnsi="Cambria Math" w:cs="PMingLiU"/>
           </w:rPr>
           <m:t>4</m:t>
         </m:r>
@@ -223,20 +283,20 @@
             <m:scr m:val="script"/>
           </m:rPr>
           <w:rPr>
-            <w:rFonts w:ascii="Cambria Math" w:eastAsia="新細明體" w:hAnsi="Cambria Math" w:cs="新細明體"/>
+            <w:rFonts w:ascii="Cambria Math" w:eastAsia="PMingLiU" w:hAnsi="Cambria Math" w:cs="PMingLiU"/>
           </w:rPr>
           <m:t>l+</m:t>
         </m:r>
         <m:r>
           <w:rPr>
-            <w:rFonts w:ascii="Cambria Math" w:eastAsia="新細明體" w:hAnsi="Cambria Math" w:cs="新細明體"/>
+            <w:rFonts w:ascii="Cambria Math" w:eastAsia="PMingLiU" w:hAnsi="Cambria Math" w:cs="PMingLiU"/>
           </w:rPr>
           <m:t>3</m:t>
         </m:r>
       </m:oMath>
       <w:r>
         <w:rPr>
-          <w:rFonts w:ascii="新細明體" w:eastAsia="新細明體" w:hAnsi="新細明體" w:cs="新細明體" w:hint="eastAsia"/>
+          <w:rFonts w:ascii="PMingLiU" w:eastAsia="PMingLiU" w:hAnsi="PMingLiU" w:cs="PMingLiU" w:hint="eastAsia"/>
         </w:rPr>
         <w:t>型質數的有限體，因為在這種有限體裡</w:t>
       </w:r>
@@ -245,7 +305,7 @@
           <m:sSupPr>
             <m:ctrlPr>
               <w:rPr>
-                <w:rFonts w:ascii="Cambria Math" w:eastAsia="新細明體" w:hAnsi="Cambria Math" w:cs="新細明體"/>
+                <w:rFonts w:ascii="Cambria Math" w:eastAsia="PMingLiU" w:hAnsi="Cambria Math" w:cs="PMingLiU"/>
                 <w:i/>
               </w:rPr>
             </m:ctrlPr>
@@ -253,7 +313,7 @@
           <m:e>
             <m:r>
               <w:rPr>
-                <w:rFonts w:ascii="Cambria Math" w:eastAsia="新細明體" w:hAnsi="Cambria Math" w:cs="新細明體"/>
+                <w:rFonts w:ascii="Cambria Math" w:eastAsia="PMingLiU" w:hAnsi="Cambria Math" w:cs="PMingLiU"/>
               </w:rPr>
               <m:t>x</m:t>
             </m:r>
@@ -261,7 +321,7 @@
           <m:sup>
             <m:r>
               <w:rPr>
-                <w:rFonts w:ascii="Cambria Math" w:eastAsia="新細明體" w:hAnsi="Cambria Math" w:cs="新細明體"/>
+                <w:rFonts w:ascii="Cambria Math" w:eastAsia="PMingLiU" w:hAnsi="Cambria Math" w:cs="PMingLiU"/>
               </w:rPr>
               <m:t>2</m:t>
             </m:r>
@@ -269,14 +329,14 @@
         </m:sSup>
         <m:r>
           <w:rPr>
-            <w:rFonts w:ascii="Cambria Math" w:eastAsia="新細明體" w:hAnsi="Cambria Math" w:cs="新細明體"/>
+            <w:rFonts w:ascii="Cambria Math" w:eastAsia="PMingLiU" w:hAnsi="Cambria Math" w:cs="PMingLiU"/>
           </w:rPr>
           <m:t>+1=0</m:t>
         </m:r>
       </m:oMath>
       <w:r>
         <w:rPr>
-          <w:rFonts w:ascii="新細明體" w:eastAsia="新細明體" w:hAnsi="新細明體" w:cs="新細明體" w:hint="eastAsia"/>
+          <w:rFonts w:ascii="PMingLiU" w:eastAsia="PMingLiU" w:hAnsi="PMingLiU" w:cs="PMingLiU" w:hint="eastAsia"/>
         </w:rPr>
         <w:t>沒有解，因此可以在本來的有限體中添加</w:t>
       </w:r>
@@ -286,13 +346,13 @@
             <m:nor/>
           </m:rPr>
           <w:rPr>
-            <w:rFonts w:ascii="Cambria Math" w:eastAsia="新細明體" w:hAnsi="Cambria Math" w:cs="新細明體"/>
+            <w:rFonts w:ascii="Cambria Math" w:eastAsia="PMingLiU" w:hAnsi="Cambria Math" w:cs="PMingLiU"/>
           </w:rPr>
           <m:t>i</m:t>
         </m:r>
         <m:r>
           <w:rPr>
-            <w:rFonts w:ascii="Cambria Math" w:eastAsia="新細明體" w:hAnsi="Cambria Math" w:cs="新細明體"/>
+            <w:rFonts w:ascii="Cambria Math" w:eastAsia="PMingLiU" w:hAnsi="Cambria Math" w:cs="PMingLiU"/>
           </w:rPr>
           <m:t>=</m:t>
         </m:r>
@@ -301,7 +361,7 @@
             <m:degHide m:val="1"/>
             <m:ctrlPr>
               <w:rPr>
-                <w:rFonts w:ascii="Cambria Math" w:eastAsia="新細明體" w:hAnsi="Cambria Math" w:cs="新細明體"/>
+                <w:rFonts w:ascii="Cambria Math" w:eastAsia="PMingLiU" w:hAnsi="Cambria Math" w:cs="PMingLiU"/>
                 <w:i/>
               </w:rPr>
             </m:ctrlPr>
@@ -310,7 +370,7 @@
           <m:e>
             <m:r>
               <w:rPr>
-                <w:rFonts w:ascii="Cambria Math" w:eastAsia="新細明體" w:hAnsi="Cambria Math" w:cs="新細明體"/>
+                <w:rFonts w:ascii="Cambria Math" w:eastAsia="PMingLiU" w:hAnsi="Cambria Math" w:cs="PMingLiU"/>
               </w:rPr>
               <m:t>-1</m:t>
             </m:r>
@@ -319,75 +379,75 @@
       </m:oMath>
       <w:r>
         <w:rPr>
-          <w:rFonts w:ascii="新細明體" w:eastAsia="新細明體" w:hAnsi="新細明體" w:cs="新細明體" w:hint="eastAsia"/>
+          <w:rFonts w:ascii="PMingLiU" w:eastAsia="PMingLiU" w:hAnsi="PMingLiU" w:cs="PMingLiU" w:hint="eastAsia"/>
         </w:rPr>
         <w:t>生成像</w:t>
       </w:r>
       <w:r>
         <w:rPr>
-          <w:rFonts w:ascii="新細明體" w:eastAsia="新細明體" w:hAnsi="新細明體" w:cs="新細明體" w:hint="eastAsia"/>
+          <w:rFonts w:ascii="PMingLiU" w:eastAsia="PMingLiU" w:hAnsi="PMingLiU" w:cs="PMingLiU" w:hint="eastAsia"/>
         </w:rPr>
         <w:t>類似複數的</w:t>
       </w:r>
       <w:r>
         <w:rPr>
-          <w:rFonts w:ascii="新細明體" w:eastAsia="新細明體" w:hAnsi="新細明體" w:cs="新細明體" w:hint="eastAsia"/>
+          <w:rFonts w:ascii="PMingLiU" w:eastAsia="PMingLiU" w:hAnsi="PMingLiU" w:cs="PMingLiU" w:hint="eastAsia"/>
         </w:rPr>
         <w:t>擴張體</w:t>
       </w:r>
       <w:r>
         <w:rPr>
-          <w:rFonts w:ascii="新細明體" w:eastAsia="新細明體" w:hAnsi="新細明體" w:cs="新細明體" w:hint="eastAsia"/>
+          <w:rFonts w:ascii="PMingLiU" w:eastAsia="PMingLiU" w:hAnsi="PMingLiU" w:cs="PMingLiU" w:hint="eastAsia"/>
         </w:rPr>
         <w:t>。因為有</w:t>
       </w:r>
       <m:oMath>
         <m:r>
           <w:rPr>
-            <w:rFonts w:ascii="Cambria Math" w:eastAsia="新細明體" w:hAnsi="Cambria Math" w:cs="新細明體"/>
+            <w:rFonts w:ascii="Cambria Math" w:eastAsia="PMingLiU" w:hAnsi="Cambria Math" w:cs="PMingLiU"/>
           </w:rPr>
           <m:t>n</m:t>
         </m:r>
       </m:oMath>
       <w:r>
         <w:rPr>
-          <w:rFonts w:ascii="新細明體" w:eastAsia="新細明體" w:hAnsi="新細明體" w:cs="新細明體" w:hint="eastAsia"/>
+          <w:rFonts w:ascii="PMingLiU" w:eastAsia="PMingLiU" w:hAnsi="PMingLiU" w:cs="PMingLiU" w:hint="eastAsia"/>
         </w:rPr>
         <w:t>個離散量子位元的系統狀態原則上是可枚舉的，所以我們可以計算量子態的數量，並確定糾纏態和非糾纏態的比例。根據我們對測量過程進行建模的方式，</w:t>
       </w:r>
       <w:r>
         <w:rPr>
-          <w:rFonts w:ascii="新細明體" w:eastAsia="新細明體" w:hAnsi="新細明體" w:cs="新細明體" w:hint="eastAsia"/>
+          <w:rFonts w:ascii="PMingLiU" w:eastAsia="PMingLiU" w:hAnsi="PMingLiU" w:cs="PMingLiU" w:hint="eastAsia"/>
         </w:rPr>
         <w:t>可於</w:t>
       </w:r>
       <w:r>
         <w:rPr>
-          <w:rFonts w:ascii="新細明體" w:eastAsia="新細明體" w:hAnsi="新細明體" w:cs="新細明體" w:hint="eastAsia"/>
+          <w:rFonts w:ascii="PMingLiU" w:eastAsia="PMingLiU" w:hAnsi="PMingLiU" w:cs="PMingLiU" w:hint="eastAsia"/>
         </w:rPr>
         <w:t>這個改</w:t>
       </w:r>
       <w:r>
         <w:rPr>
-          <w:rFonts w:ascii="新細明體" w:eastAsia="新細明體" w:hAnsi="新細明體" w:cs="新細明體" w:hint="eastAsia"/>
+          <w:rFonts w:ascii="PMingLiU" w:eastAsia="PMingLiU" w:hAnsi="PMingLiU" w:cs="PMingLiU" w:hint="eastAsia"/>
         </w:rPr>
         <w:t>良過</w:t>
       </w:r>
       <w:r>
         <w:rPr>
-          <w:rFonts w:ascii="新細明體" w:eastAsia="新細明體" w:hAnsi="新細明體" w:cs="新細明體" w:hint="eastAsia"/>
+          <w:rFonts w:ascii="PMingLiU" w:eastAsia="PMingLiU" w:hAnsi="PMingLiU" w:cs="PMingLiU" w:hint="eastAsia"/>
         </w:rPr>
         <w:t>的框架</w:t>
       </w:r>
       <w:r>
         <w:rPr>
-          <w:rFonts w:ascii="新細明體" w:eastAsia="新細明體" w:hAnsi="新細明體" w:cs="新細明體" w:hint="eastAsia"/>
+          <w:rFonts w:ascii="PMingLiU" w:eastAsia="PMingLiU" w:hAnsi="PMingLiU" w:cs="PMingLiU" w:hint="eastAsia"/>
         </w:rPr>
         <w:t>中的</w:t>
       </w:r>
       <w:r>
         <w:rPr>
-          <w:rFonts w:ascii="新細明體" w:eastAsia="新細明體" w:hAnsi="新細明體" w:cs="新細明體" w:hint="eastAsia"/>
+          <w:rFonts w:ascii="PMingLiU" w:eastAsia="PMingLiU" w:hAnsi="PMingLiU" w:cs="PMingLiU" w:hint="eastAsia"/>
         </w:rPr>
         <w:t>局部區域實現非隨機的</w:t>
       </w:r>
@@ -399,7 +459,7 @@
       </w:r>
       <w:r>
         <w:rPr>
-          <w:rFonts w:ascii="新細明體" w:eastAsia="新細明體" w:hAnsi="新細明體" w:cs="新細明體" w:hint="eastAsia"/>
+          <w:rFonts w:ascii="PMingLiU" w:eastAsia="PMingLiU" w:hAnsi="PMingLiU" w:cs="PMingLiU" w:hint="eastAsia"/>
         </w:rPr>
         <w:t>演算法和隨機的</w:t>
       </w:r>
@@ -411,67 +471,49 @@
       </w:r>
       <w:r>
         <w:rPr>
-          <w:rFonts w:ascii="新細明體" w:eastAsia="新細明體" w:hAnsi="新細明體" w:cs="新細明體" w:hint="eastAsia"/>
+          <w:rFonts w:ascii="PMingLiU" w:eastAsia="PMingLiU" w:hAnsi="PMingLiU" w:cs="PMingLiU" w:hint="eastAsia"/>
         </w:rPr>
         <w:t>搜索演算法，但我們仍然沒有</w:t>
       </w:r>
       <w:r>
         <w:rPr>
-          <w:rFonts w:ascii="新細明體" w:eastAsia="新細明體" w:hAnsi="新細明體" w:cs="新細明體" w:hint="eastAsia"/>
+          <w:rFonts w:ascii="PMingLiU" w:eastAsia="PMingLiU" w:hAnsi="PMingLiU" w:cs="PMingLiU" w:hint="eastAsia"/>
         </w:rPr>
         <w:t>找到</w:t>
       </w:r>
       <w:r>
         <w:rPr>
-          <w:rFonts w:ascii="新細明體" w:eastAsia="新細明體" w:hAnsi="新細明體" w:cs="新細明體" w:hint="eastAsia"/>
-        </w:rPr>
-        <w:t>一致</w:t>
-      </w:r>
-      <w:r>
-        <w:rPr>
-          <w:rFonts w:ascii="新細明體" w:eastAsia="新細明體" w:hAnsi="新細明體" w:cs="新細明體" w:hint="eastAsia"/>
-        </w:rPr>
-        <w:t>的</w:t>
-      </w:r>
-      <w:r>
-        <w:rPr>
-          <w:rFonts w:ascii="新細明體" w:eastAsia="新細明體" w:hAnsi="新細明體" w:cs="新細明體" w:hint="eastAsia"/>
-        </w:rPr>
-        <w:t>方法</w:t>
-      </w:r>
-      <w:r>
-        <w:rPr>
-          <w:rFonts w:ascii="新細明體" w:eastAsia="新細明體" w:hAnsi="新細明體" w:cs="新細明體" w:hint="eastAsia"/>
-        </w:rPr>
-        <w:t>去</w:t>
-      </w:r>
-      <w:r>
-        <w:rPr>
-          <w:rFonts w:ascii="新細明體" w:eastAsia="新細明體" w:hAnsi="新細明體" w:cs="新細明體" w:hint="eastAsia"/>
+          <w:rFonts w:ascii="PMingLiU" w:eastAsia="PMingLiU" w:hAnsi="PMingLiU" w:cs="PMingLiU" w:hint="eastAsia"/>
+        </w:rPr>
+        <w:t>一致的方法去</w:t>
+      </w:r>
+      <w:r>
+        <w:rPr>
+          <w:rFonts w:ascii="PMingLiU" w:eastAsia="PMingLiU" w:hAnsi="PMingLiU" w:cs="PMingLiU" w:hint="eastAsia"/>
         </w:rPr>
         <w:t>處理</w:t>
       </w:r>
       <w:r>
         <w:rPr>
-          <w:rFonts w:ascii="新細明體" w:eastAsia="新細明體" w:hAnsi="新細明體" w:cs="新細明體" w:hint="eastAsia"/>
+          <w:rFonts w:ascii="PMingLiU" w:eastAsia="PMingLiU" w:hAnsi="PMingLiU" w:cs="PMingLiU" w:hint="eastAsia"/>
         </w:rPr>
         <w:t>一般的</w:t>
       </w:r>
       <w:r>
         <w:rPr>
-          <w:rFonts w:ascii="新細明體" w:eastAsia="新細明體" w:hAnsi="新細明體" w:cs="新細明體" w:hint="eastAsia"/>
+          <w:rFonts w:ascii="PMingLiU" w:eastAsia="PMingLiU" w:hAnsi="PMingLiU" w:cs="PMingLiU" w:hint="eastAsia"/>
         </w:rPr>
         <w:t>量子機率</w:t>
       </w:r>
       <w:r>
         <w:rPr>
-          <w:rFonts w:ascii="新細明體" w:eastAsia="新細明體" w:hAnsi="新細明體" w:cs="新細明體" w:hint="eastAsia"/>
+          <w:rFonts w:ascii="PMingLiU" w:eastAsia="PMingLiU" w:hAnsi="PMingLiU" w:cs="PMingLiU" w:hint="eastAsia"/>
         </w:rPr>
         <w:t>測度</w:t>
       </w:r>
       <w:r>
         <w:rPr>
-          <w:rFonts w:ascii="新細明體" w:eastAsia="新細明體" w:hAnsi="新細明體" w:cs="新細明體" w:hint="eastAsia"/>
+          <w:rFonts w:ascii="PMingLiU" w:eastAsia="PMingLiU" w:hAnsi="PMingLiU" w:cs="PMingLiU" w:hint="eastAsia"/>
         </w:rPr>
         <w:t>。</w:t>
       </w:r>
@@ -485,25 +527,25 @@
       </w:pPr>
       <w:r>
         <w:rPr>
-          <w:rFonts w:ascii="新細明體" w:eastAsia="新細明體" w:hAnsi="新細明體" w:cs="新細明體" w:hint="eastAsia"/>
+          <w:rFonts w:ascii="PMingLiU" w:eastAsia="PMingLiU" w:hAnsi="PMingLiU" w:cs="PMingLiU" w:hint="eastAsia"/>
         </w:rPr>
         <w:t xml:space="preserve">　　</w:t>
       </w:r>
       <w:r>
         <w:rPr>
-          <w:rFonts w:ascii="新細明體" w:eastAsia="新細明體" w:hAnsi="新細明體" w:cs="新細明體" w:hint="eastAsia"/>
+          <w:rFonts w:ascii="PMingLiU" w:eastAsia="PMingLiU" w:hAnsi="PMingLiU" w:cs="PMingLiU" w:hint="eastAsia"/>
         </w:rPr>
         <w:t>最後，我們</w:t>
       </w:r>
       <w:r>
         <w:rPr>
-          <w:rFonts w:ascii="新細明體" w:eastAsia="新細明體" w:hAnsi="新細明體" w:cs="新細明體" w:hint="eastAsia"/>
+          <w:rFonts w:ascii="PMingLiU" w:eastAsia="PMingLiU" w:hAnsi="PMingLiU" w:cs="PMingLiU" w:hint="eastAsia"/>
         </w:rPr>
         <w:t>改為</w:t>
       </w:r>
       <w:r>
         <w:rPr>
-          <w:rFonts w:ascii="新細明體" w:eastAsia="新細明體" w:hAnsi="新細明體" w:cs="新細明體" w:hint="eastAsia"/>
+          <w:rFonts w:ascii="PMingLiU" w:eastAsia="PMingLiU" w:hAnsi="PMingLiU" w:cs="PMingLiU" w:hint="eastAsia"/>
         </w:rPr>
         <w:t>考慮量子區間值機率測度</w:t>
       </w:r>
@@ -515,33 +557,39 @@
       </w:r>
       <w:r>
         <w:rPr>
-          <w:rFonts w:ascii="新細明體" w:eastAsia="新細明體" w:hAnsi="新細明體" w:cs="新細明體" w:hint="eastAsia"/>
+          <w:rFonts w:ascii="PMingLiU" w:eastAsia="PMingLiU" w:hAnsi="PMingLiU" w:cs="PMingLiU" w:hint="eastAsia"/>
         </w:rPr>
         <w:t>，</w:t>
       </w:r>
       <w:r>
         <w:rPr>
-          <w:rFonts w:ascii="新細明體" w:eastAsia="新細明體" w:hAnsi="新細明體" w:cs="新細明體" w:hint="eastAsia"/>
+          <w:rFonts w:ascii="PMingLiU" w:eastAsia="PMingLiU" w:hAnsi="PMingLiU" w:cs="PMingLiU" w:hint="eastAsia"/>
         </w:rPr>
         <w:t>因其提供了</w:t>
       </w:r>
       <w:r>
         <w:rPr>
-          <w:rFonts w:ascii="新細明體" w:eastAsia="新細明體" w:hAnsi="新細明體" w:cs="新細明體" w:hint="eastAsia"/>
+          <w:rFonts w:ascii="PMingLiU" w:eastAsia="PMingLiU" w:hAnsi="PMingLiU" w:cs="PMingLiU" w:hint="eastAsia"/>
         </w:rPr>
         <w:t>一般的框架去考慮測量精確度的有限性和標準的量子機率。這種將機率表示成區間的方式不僅</w:t>
       </w:r>
       <w:r>
         <w:rPr>
-          <w:rFonts w:ascii="新細明體" w:eastAsia="新細明體" w:hAnsi="新細明體" w:cs="新細明體" w:hint="eastAsia"/>
-        </w:rPr>
-        <w:t>是</w:t>
-      </w:r>
-      <w:r>
-        <w:rPr>
-          <w:rFonts w:ascii="新細明體" w:eastAsia="新細明體" w:hAnsi="新細明體" w:cs="新細明體" w:hint="eastAsia"/>
-        </w:rPr>
-        <w:t>古典的</w:t>
+          <w:rFonts w:ascii="PMingLiU" w:eastAsia="PMingLiU" w:hAnsi="PMingLiU" w:cs="PMingLiU" w:hint="eastAsia"/>
+        </w:rPr>
+        <w:t>自然的推廣</w:t>
+      </w:r>
+      <w:r>
+        <w:rPr>
+          <w:rFonts w:ascii="PMingLiU" w:eastAsia="PMingLiU" w:hAnsi="PMingLiU" w:cs="PMingLiU" w:hint="eastAsia"/>
+        </w:rPr>
+        <w:t>了</w:t>
+      </w:r>
+      <w:r>
+        <w:rPr>
+          <w:rFonts w:ascii="PMingLiU" w:eastAsia="PMingLiU" w:hAnsi="PMingLiU" w:cs="PMingLiU" w:hint="eastAsia"/>
+        </w:rPr>
+        <w:t>古典</w:t>
       </w:r>
       <w:r>
         <w:rPr>
@@ -551,33 +599,15 @@
       </w:r>
       <w:r>
         <w:rPr>
-          <w:rFonts w:ascii="新細明體" w:eastAsia="新細明體" w:hAnsi="新細明體" w:cs="新細明體" w:hint="eastAsia"/>
+          <w:rFonts w:ascii="PMingLiU" w:eastAsia="PMingLiU" w:hAnsi="PMingLiU" w:cs="PMingLiU" w:hint="eastAsia"/>
         </w:rPr>
         <w:t>和標準</w:t>
       </w:r>
       <w:r>
         <w:rPr>
-          <w:rFonts w:ascii="新細明體" w:eastAsia="新細明體" w:hAnsi="新細明體" w:cs="新細明體" w:hint="eastAsia"/>
-        </w:rPr>
-        <w:t>量子機率測度</w:t>
-      </w:r>
-      <w:r>
-        <w:rPr>
-          <w:rFonts w:ascii="新細明體" w:eastAsia="新細明體" w:hAnsi="新細明體" w:cs="新細明體" w:hint="eastAsia"/>
-        </w:rPr>
-        <w:t>的自然</w:t>
-      </w:r>
-      <w:r>
-        <w:rPr>
-          <w:rFonts w:ascii="新細明體" w:eastAsia="新細明體" w:hAnsi="新細明體" w:cs="新細明體" w:hint="eastAsia"/>
-        </w:rPr>
-        <w:t>推廣</w:t>
-      </w:r>
-      <w:r>
-        <w:rPr>
-          <w:rFonts w:ascii="新細明體" w:eastAsia="新細明體" w:hAnsi="新細明體" w:cs="新細明體" w:hint="eastAsia"/>
-        </w:rPr>
-        <w:t>，而且還使我們能夠界定</w:t>
+          <w:rFonts w:ascii="PMingLiU" w:eastAsia="PMingLiU" w:hAnsi="PMingLiU" w:cs="PMingLiU" w:hint="eastAsia"/>
+        </w:rPr>
+        <w:t>量子機率測度，而且還使我們能夠界定</w:t>
       </w:r>
       <w:r>
         <w:rPr>
@@ -587,7 +617,7 @@
       </w:r>
       <w:r>
         <w:rPr>
-          <w:rFonts w:ascii="新細明體" w:eastAsia="新細明體" w:hAnsi="新細明體" w:cs="新細明體" w:hint="eastAsia"/>
+          <w:rFonts w:ascii="PMingLiU" w:eastAsia="PMingLiU" w:hAnsi="PMingLiU" w:cs="PMingLiU" w:hint="eastAsia"/>
         </w:rPr>
         <w:t>和</w:t>
       </w:r>
@@ -597,18 +627,16 @@
         </w:rPr>
         <w:t>Gleason</w:t>
       </w:r>
-      <w:bookmarkStart w:id="0" w:name="_GoBack"/>
-      <w:bookmarkEnd w:id="0"/>
-      <w:r>
-        <w:rPr>
-          <w:rFonts w:ascii="新細明體" w:eastAsia="新細明體" w:hAnsi="新細明體" w:cs="新細明體" w:hint="eastAsia"/>
+      <w:r>
+        <w:rPr>
+          <w:rFonts w:ascii="PMingLiU" w:eastAsia="PMingLiU" w:hAnsi="PMingLiU" w:cs="PMingLiU" w:hint="eastAsia"/>
         </w:rPr>
         <w:t>定理在現實實驗環境中的有效範圍。</w:t>
       </w:r>
     </w:p>
     <w:p>
       <w:pPr>
-        <w:pStyle w:val="Heading2"/>
+        <w:pStyle w:val="2"/>
         <w:divId w:val="113986590"/>
         <w:rPr>
           <w:rFonts w:eastAsia="Times New Roman"/>
@@ -624,7 +652,7 @@
       </w:r>
       <w:r>
         <w:rPr>
-          <w:rFonts w:ascii="新細明體" w:eastAsia="新細明體" w:hAnsi="新細明體" w:cs="新細明體" w:hint="eastAsia"/>
+          <w:rFonts w:ascii="PMingLiU" w:eastAsia="PMingLiU" w:hAnsi="PMingLiU" w:cs="PMingLiU" w:hint="eastAsia"/>
           <w:vanish/>
         </w:rPr>
         <w:t>參考</w:t>
@@ -641,7 +669,7 @@
 </file>
 
 <file path=word/endnotes.xml><?xml version="1.0" encoding="utf-8"?>
-<w:endnotes xmlns:wpc="http://schemas.microsoft.com/office/word/2010/wordprocessingCanvas" xmlns:mc="http://schemas.openxmlformats.org/markup-compatibility/2006" xmlns:o="urn:schemas-microsoft-com:office:office" xmlns:r="http://schemas.openxmlformats.org/officeDocument/2006/relationships" xmlns:m="http://schemas.openxmlformats.org/officeDocument/2006/math" xmlns:v="urn:schemas-microsoft-com:vml" xmlns:wp14="http://schemas.microsoft.com/office/word/2010/wordprocessingDrawing" xmlns:wp="http://schemas.openxmlformats.org/drawingml/2006/wordprocessingDrawing" xmlns:w10="urn:schemas-microsoft-com:office:word" xmlns:w="http://schemas.openxmlformats.org/wordprocessingml/2006/main" xmlns:w14="http://schemas.microsoft.com/office/word/2010/wordml" xmlns:w15="http://schemas.microsoft.com/office/word/2012/wordml" xmlns:wpg="http://schemas.microsoft.com/office/word/2010/wordprocessingGroup" xmlns:wpi="http://schemas.microsoft.com/office/word/2010/wordprocessingInk" xmlns:wne="http://schemas.microsoft.com/office/word/2006/wordml" xmlns:wps="http://schemas.microsoft.com/office/word/2010/wordprocessingShape" mc:Ignorable="w14 w15 wp14">
+<w:endnotes xmlns:wpc="http://schemas.microsoft.com/office/word/2010/wordprocessingCanvas" xmlns:cx="http://schemas.microsoft.com/office/drawing/2014/chartex" xmlns:cx1="http://schemas.microsoft.com/office/drawing/2015/9/8/chartex" xmlns:cx2="http://schemas.microsoft.com/office/drawing/2015/10/21/chartex" xmlns:cx3="http://schemas.microsoft.com/office/drawing/2016/5/9/chartex" xmlns:cx4="http://schemas.microsoft.com/office/drawing/2016/5/10/chartex" xmlns:cx5="http://schemas.microsoft.com/office/drawing/2016/5/11/chartex" xmlns:cx6="http://schemas.microsoft.com/office/drawing/2016/5/12/chartex" xmlns:cx7="http://schemas.microsoft.com/office/drawing/2016/5/13/chartex" xmlns:cx8="http://schemas.microsoft.com/office/drawing/2016/5/14/chartex" xmlns:mc="http://schemas.openxmlformats.org/markup-compatibility/2006" xmlns:aink="http://schemas.microsoft.com/office/drawing/2016/ink" xmlns:am3d="http://schemas.microsoft.com/office/drawing/2017/model3d" xmlns:o="urn:schemas-microsoft-com:office:office" xmlns:oel="http://schemas.microsoft.com/office/2019/extlst" xmlns:r="http://schemas.openxmlformats.org/officeDocument/2006/relationships" xmlns:m="http://schemas.openxmlformats.org/officeDocument/2006/math" xmlns:v="urn:schemas-microsoft-com:vml" xmlns:wp14="http://schemas.microsoft.com/office/word/2010/wordprocessingDrawing" xmlns:wp="http://schemas.openxmlformats.org/drawingml/2006/wordprocessingDrawing" xmlns:w10="urn:schemas-microsoft-com:office:word" xmlns:w="http://schemas.openxmlformats.org/wordprocessingml/2006/main" xmlns:w14="http://schemas.microsoft.com/office/word/2010/wordml" xmlns:w15="http://schemas.microsoft.com/office/word/2012/wordml" xmlns:w16cex="http://schemas.microsoft.com/office/word/2018/wordml/cex" xmlns:w16cid="http://schemas.microsoft.com/office/word/2016/wordml/cid" xmlns:w16="http://schemas.microsoft.com/office/word/2018/wordml" xmlns:w16sdtdh="http://schemas.microsoft.com/office/word/2020/wordml/sdtdatahash" xmlns:w16se="http://schemas.microsoft.com/office/word/2015/wordml/symex" xmlns:wpg="http://schemas.microsoft.com/office/word/2010/wordprocessingGroup" xmlns:wpi="http://schemas.microsoft.com/office/word/2010/wordprocessingInk" xmlns:wne="http://schemas.microsoft.com/office/word/2006/wordml" xmlns:wps="http://schemas.microsoft.com/office/word/2010/wordprocessingShape" mc:Ignorable="w14 w15 w16se w16cid w16 w16cex w16sdtdh wp14">
   <w:endnote w:type="separator" w:id="-1">
     <w:p>
       <w:r>
@@ -660,7 +688,7 @@
 </file>
 
 <file path=word/footnotes.xml><?xml version="1.0" encoding="utf-8"?>
-<w:footnotes xmlns:wpc="http://schemas.microsoft.com/office/word/2010/wordprocessingCanvas" xmlns:mc="http://schemas.openxmlformats.org/markup-compatibility/2006" xmlns:o="urn:schemas-microsoft-com:office:office" xmlns:r="http://schemas.openxmlformats.org/officeDocument/2006/relationships" xmlns:m="http://schemas.openxmlformats.org/officeDocument/2006/math" xmlns:v="urn:schemas-microsoft-com:vml" xmlns:wp14="http://schemas.microsoft.com/office/word/2010/wordprocessingDrawing" xmlns:wp="http://schemas.openxmlformats.org/drawingml/2006/wordprocessingDrawing" xmlns:w10="urn:schemas-microsoft-com:office:word" xmlns:w="http://schemas.openxmlformats.org/wordprocessingml/2006/main" xmlns:w14="http://schemas.microsoft.com/office/word/2010/wordml" xmlns:w15="http://schemas.microsoft.com/office/word/2012/wordml" xmlns:wpg="http://schemas.microsoft.com/office/word/2010/wordprocessingGroup" xmlns:wpi="http://schemas.microsoft.com/office/word/2010/wordprocessingInk" xmlns:wne="http://schemas.microsoft.com/office/word/2006/wordml" xmlns:wps="http://schemas.microsoft.com/office/word/2010/wordprocessingShape" mc:Ignorable="w14 w15 wp14">
+<w:footnotes xmlns:wpc="http://schemas.microsoft.com/office/word/2010/wordprocessingCanvas" xmlns:cx="http://schemas.microsoft.com/office/drawing/2014/chartex" xmlns:cx1="http://schemas.microsoft.com/office/drawing/2015/9/8/chartex" xmlns:cx2="http://schemas.microsoft.com/office/drawing/2015/10/21/chartex" xmlns:cx3="http://schemas.microsoft.com/office/drawing/2016/5/9/chartex" xmlns:cx4="http://schemas.microsoft.com/office/drawing/2016/5/10/chartex" xmlns:cx5="http://schemas.microsoft.com/office/drawing/2016/5/11/chartex" xmlns:cx6="http://schemas.microsoft.com/office/drawing/2016/5/12/chartex" xmlns:cx7="http://schemas.microsoft.com/office/drawing/2016/5/13/chartex" xmlns:cx8="http://schemas.microsoft.com/office/drawing/2016/5/14/chartex" xmlns:mc="http://schemas.openxmlformats.org/markup-compatibility/2006" xmlns:aink="http://schemas.microsoft.com/office/drawing/2016/ink" xmlns:am3d="http://schemas.microsoft.com/office/drawing/2017/model3d" xmlns:o="urn:schemas-microsoft-com:office:office" xmlns:oel="http://schemas.microsoft.com/office/2019/extlst" xmlns:r="http://schemas.openxmlformats.org/officeDocument/2006/relationships" xmlns:m="http://schemas.openxmlformats.org/officeDocument/2006/math" xmlns:v="urn:schemas-microsoft-com:vml" xmlns:wp14="http://schemas.microsoft.com/office/word/2010/wordprocessingDrawing" xmlns:wp="http://schemas.openxmlformats.org/drawingml/2006/wordprocessingDrawing" xmlns:w10="urn:schemas-microsoft-com:office:word" xmlns:w="http://schemas.openxmlformats.org/wordprocessingml/2006/main" xmlns:w14="http://schemas.microsoft.com/office/word/2010/wordml" xmlns:w15="http://schemas.microsoft.com/office/word/2012/wordml" xmlns:w16cex="http://schemas.microsoft.com/office/word/2018/wordml/cex" xmlns:w16cid="http://schemas.microsoft.com/office/word/2016/wordml/cid" xmlns:w16="http://schemas.microsoft.com/office/word/2018/wordml" xmlns:w16sdtdh="http://schemas.microsoft.com/office/word/2020/wordml/sdtdatahash" xmlns:w16se="http://schemas.microsoft.com/office/word/2015/wordml/symex" xmlns:wpg="http://schemas.microsoft.com/office/word/2010/wordprocessingGroup" xmlns:wpi="http://schemas.microsoft.com/office/word/2010/wordprocessingInk" xmlns:wne="http://schemas.microsoft.com/office/word/2006/wordml" xmlns:wps="http://schemas.microsoft.com/office/word/2010/wordprocessingShape" mc:Ignorable="w14 w15 w16se w16cid w16 w16cex w16sdtdh wp14">
   <w:footnote w:type="separator" w:id="-1">
     <w:p>
       <w:r>
@@ -679,17 +707,17 @@
 </file>
 
 <file path=word/styles.xml><?xml version="1.0" encoding="utf-8"?>
-<w:styles xmlns:mc="http://schemas.openxmlformats.org/markup-compatibility/2006" xmlns:r="http://schemas.openxmlformats.org/officeDocument/2006/relationships" xmlns:w="http://schemas.openxmlformats.org/wordprocessingml/2006/main" xmlns:w14="http://schemas.microsoft.com/office/word/2010/wordml" xmlns:w15="http://schemas.microsoft.com/office/word/2012/wordml" mc:Ignorable="w14 w15">
+<w:styles xmlns:mc="http://schemas.openxmlformats.org/markup-compatibility/2006" xmlns:r="http://schemas.openxmlformats.org/officeDocument/2006/relationships" xmlns:w="http://schemas.openxmlformats.org/wordprocessingml/2006/main" xmlns:w14="http://schemas.microsoft.com/office/word/2010/wordml" xmlns:w15="http://schemas.microsoft.com/office/word/2012/wordml" xmlns:w16cex="http://schemas.microsoft.com/office/word/2018/wordml/cex" xmlns:w16cid="http://schemas.microsoft.com/office/word/2016/wordml/cid" xmlns:w16="http://schemas.microsoft.com/office/word/2018/wordml" xmlns:w16sdtdh="http://schemas.microsoft.com/office/word/2020/wordml/sdtdatahash" xmlns:w16se="http://schemas.microsoft.com/office/word/2015/wordml/symex" mc:Ignorable="w14 w15 w16se w16cid w16 w16cex w16sdtdh">
   <w:docDefaults>
     <w:rPrDefault>
       <w:rPr>
-        <w:rFonts w:ascii="Times New Roman" w:eastAsia="新細明體" w:hAnsi="Times New Roman" w:cs="Times New Roman"/>
+        <w:rFonts w:ascii="Times New Roman" w:eastAsia="PMingLiU" w:hAnsi="Times New Roman" w:cs="Times New Roman"/>
         <w:lang w:val="en-US" w:eastAsia="zh-TW" w:bidi="ar-SA"/>
       </w:rPr>
     </w:rPrDefault>
     <w:pPrDefault/>
   </w:docDefaults>
-  <w:latentStyles w:defLockedState="0" w:defUIPriority="99" w:defSemiHidden="0" w:defUnhideWhenUsed="0" w:defQFormat="0" w:count="371">
+  <w:latentStyles w:defLockedState="0" w:defUIPriority="99" w:defSemiHidden="0" w:defUnhideWhenUsed="0" w:defQFormat="0" w:count="376">
     <w:lsdException w:name="Normal" w:uiPriority="0" w:qFormat="1"/>
     <w:lsdException w:name="heading 1" w:uiPriority="9" w:qFormat="1"/>
     <w:lsdException w:name="heading 2" w:uiPriority="9" w:qFormat="1"/>
@@ -1061,8 +1089,13 @@
     <w:lsdException w:name="List Table 5 Dark Accent 6" w:uiPriority="50"/>
     <w:lsdException w:name="List Table 6 Colorful Accent 6" w:uiPriority="51"/>
     <w:lsdException w:name="List Table 7 Colorful Accent 6" w:uiPriority="52"/>
+    <w:lsdException w:name="Mention" w:semiHidden="1" w:unhideWhenUsed="1"/>
+    <w:lsdException w:name="Smart Hyperlink" w:semiHidden="1" w:unhideWhenUsed="1"/>
+    <w:lsdException w:name="Hashtag" w:semiHidden="1" w:unhideWhenUsed="1"/>
+    <w:lsdException w:name="Unresolved Mention" w:semiHidden="1" w:unhideWhenUsed="1"/>
+    <w:lsdException w:name="Smart Link" w:semiHidden="1" w:unhideWhenUsed="1"/>
   </w:latentStyles>
-  <w:style w:type="paragraph" w:default="1" w:styleId="Normal">
+  <w:style w:type="paragraph" w:default="1" w:styleId="a">
     <w:name w:val="Normal"/>
     <w:qFormat/>
     <w:rsid w:val="00FF2413"/>
@@ -1072,10 +1105,10 @@
       <w:szCs w:val="24"/>
     </w:rPr>
   </w:style>
-  <w:style w:type="paragraph" w:styleId="Heading1">
+  <w:style w:type="paragraph" w:styleId="1">
     <w:name w:val="heading 1"/>
-    <w:basedOn w:val="Normal"/>
-    <w:link w:val="Heading1Char"/>
+    <w:basedOn w:val="a"/>
+    <w:link w:val="10"/>
     <w:uiPriority w:val="9"/>
     <w:qFormat/>
     <w:pPr>
@@ -1090,10 +1123,10 @@
       <w:szCs w:val="48"/>
     </w:rPr>
   </w:style>
-  <w:style w:type="paragraph" w:styleId="Heading2">
+  <w:style w:type="paragraph" w:styleId="2">
     <w:name w:val="heading 2"/>
-    <w:basedOn w:val="Normal"/>
-    <w:link w:val="Heading2Char"/>
+    <w:basedOn w:val="a"/>
+    <w:link w:val="20"/>
     <w:uiPriority w:val="9"/>
     <w:qFormat/>
     <w:pPr>
@@ -1107,13 +1140,13 @@
       <w:szCs w:val="36"/>
     </w:rPr>
   </w:style>
-  <w:style w:type="character" w:default="1" w:styleId="DefaultParagraphFont">
+  <w:style w:type="character" w:default="1" w:styleId="a0">
     <w:name w:val="Default Paragraph Font"/>
     <w:uiPriority w:val="1"/>
     <w:semiHidden/>
     <w:unhideWhenUsed/>
   </w:style>
-  <w:style w:type="table" w:default="1" w:styleId="TableNormal">
+  <w:style w:type="table" w:default="1" w:styleId="a1">
     <w:name w:val="Normal Table"/>
     <w:uiPriority w:val="99"/>
     <w:semiHidden/>
@@ -1128,16 +1161,16 @@
       </w:tblCellMar>
     </w:tblPr>
   </w:style>
-  <w:style w:type="numbering" w:default="1" w:styleId="NoList">
+  <w:style w:type="numbering" w:default="1" w:styleId="a2">
     <w:name w:val="No List"/>
     <w:uiPriority w:val="99"/>
     <w:semiHidden/>
     <w:unhideWhenUsed/>
   </w:style>
-  <w:style w:type="character" w:customStyle="1" w:styleId="Heading1Char">
-    <w:name w:val="Heading 1 Char"/>
-    <w:basedOn w:val="DefaultParagraphFont"/>
-    <w:link w:val="Heading1"/>
+  <w:style w:type="character" w:customStyle="1" w:styleId="10">
+    <w:name w:val="標題 1 字元"/>
+    <w:basedOn w:val="a0"/>
+    <w:link w:val="1"/>
     <w:uiPriority w:val="9"/>
     <w:rPr>
       <w:rFonts w:asciiTheme="majorHAnsi" w:eastAsiaTheme="majorEastAsia" w:hAnsiTheme="majorHAnsi" w:cstheme="majorBidi"/>
@@ -1148,7 +1181,7 @@
   </w:style>
   <w:style w:type="character" w:customStyle="1" w:styleId="abstractlabel">
     <w:name w:val="abstract_label"/>
-    <w:basedOn w:val="DefaultParagraphFont"/>
+    <w:basedOn w:val="a0"/>
     <w:rPr>
       <w:b/>
       <w:bCs/>
@@ -1156,10 +1189,10 @@
       <w:szCs w:val="36"/>
     </w:rPr>
   </w:style>
-  <w:style w:type="character" w:customStyle="1" w:styleId="Heading2Char">
-    <w:name w:val="Heading 2 Char"/>
-    <w:basedOn w:val="DefaultParagraphFont"/>
-    <w:link w:val="Heading2"/>
+  <w:style w:type="character" w:customStyle="1" w:styleId="20">
+    <w:name w:val="標題 2 字元"/>
+    <w:basedOn w:val="a0"/>
+    <w:link w:val="2"/>
     <w:uiPriority w:val="9"/>
     <w:semiHidden/>
     <w:rPr>
@@ -1169,10 +1202,10 @@
       <w:szCs w:val="26"/>
     </w:rPr>
   </w:style>
-  <w:style w:type="paragraph" w:styleId="Header">
+  <w:style w:type="paragraph" w:styleId="a3">
     <w:name w:val="header"/>
-    <w:basedOn w:val="Normal"/>
-    <w:link w:val="HeaderChar"/>
+    <w:basedOn w:val="a"/>
+    <w:link w:val="a4"/>
     <w:uiPriority w:val="99"/>
     <w:unhideWhenUsed/>
     <w:rsid w:val="00FF2413"/>
@@ -1183,10 +1216,10 @@
       </w:tabs>
     </w:pPr>
   </w:style>
-  <w:style w:type="character" w:customStyle="1" w:styleId="HeaderChar">
-    <w:name w:val="Header Char"/>
-    <w:basedOn w:val="DefaultParagraphFont"/>
-    <w:link w:val="Header"/>
+  <w:style w:type="character" w:customStyle="1" w:styleId="a4">
+    <w:name w:val="頁首 字元"/>
+    <w:basedOn w:val="a0"/>
+    <w:link w:val="a3"/>
     <w:uiPriority w:val="99"/>
     <w:rsid w:val="00FF2413"/>
     <w:rPr>
@@ -1195,10 +1228,10 @@
       <w:szCs w:val="24"/>
     </w:rPr>
   </w:style>
-  <w:style w:type="paragraph" w:styleId="Footer">
+  <w:style w:type="paragraph" w:styleId="a5">
     <w:name w:val="footer"/>
-    <w:basedOn w:val="Normal"/>
-    <w:link w:val="FooterChar"/>
+    <w:basedOn w:val="a"/>
+    <w:link w:val="a6"/>
     <w:uiPriority w:val="99"/>
     <w:unhideWhenUsed/>
     <w:rsid w:val="00FF2413"/>
@@ -1209,10 +1242,10 @@
       </w:tabs>
     </w:pPr>
   </w:style>
-  <w:style w:type="character" w:customStyle="1" w:styleId="FooterChar">
-    <w:name w:val="Footer Char"/>
-    <w:basedOn w:val="DefaultParagraphFont"/>
-    <w:link w:val="Footer"/>
+  <w:style w:type="character" w:customStyle="1" w:styleId="a6">
+    <w:name w:val="頁尾 字元"/>
+    <w:basedOn w:val="a0"/>
+    <w:link w:val="a5"/>
     <w:uiPriority w:val="99"/>
     <w:rsid w:val="00FF2413"/>
     <w:rPr>
@@ -1221,9 +1254,9 @@
       <w:szCs w:val="24"/>
     </w:rPr>
   </w:style>
-  <w:style w:type="character" w:styleId="PlaceholderText">
+  <w:style w:type="character" w:styleId="a7">
     <w:name w:val="Placeholder Text"/>
-    <w:basedOn w:val="DefaultParagraphFont"/>
+    <w:basedOn w:val="a0"/>
     <w:uiPriority w:val="99"/>
     <w:semiHidden/>
     <w:rsid w:val="00FF2413"/>

</xml_diff>